<commit_message>
- Aggregatstruktur verändert -> Tag zum UserAggregate - Funktionen der Aggregate weitgehend eingefügt - Tag ein Attribut für den Erzeuger zugefügt - Anpassung der Doku - Automatische DB Änderungen
</commit_message>
<xml_diff>
--- a/Dokumentation/Tech-Doku/Versionen/V9_Taskitory_Tech-Doku_26Apr2022.docx
+++ b/Dokumentation/Tech-Doku/Versionen/V9_Taskitory_Tech-Doku_26Apr2022.docx
@@ -9824,83 +9824,87 @@
         <w:rPr>
           <w:color w:val="000000" w:themeColor="text1"/>
         </w:rPr>
-        <w:t xml:space="preserve">Das </w:t>
+        <w:t>Das Löschen des Be</w:t>
       </w:r>
       <w:r>
         <w:rPr>
           <w:color w:val="000000" w:themeColor="text1"/>
         </w:rPr>
-        <w:t>Löschen</w:t>
+        <w:softHyphen/>
+        <w:t>nut</w:t>
       </w:r>
       <w:r>
         <w:rPr>
           <w:color w:val="000000" w:themeColor="text1"/>
         </w:rPr>
-        <w:t xml:space="preserve"> </w:t>
+        <w:softHyphen/>
+        <w:t>zer</w:t>
       </w:r>
       <w:r>
         <w:rPr>
           <w:color w:val="000000" w:themeColor="text1"/>
         </w:rPr>
-        <w:t xml:space="preserve">des </w:t>
+        <w:softHyphen/>
+        <w:t>kon</w:t>
       </w:r>
       <w:r>
         <w:rPr>
           <w:color w:val="000000" w:themeColor="text1"/>
         </w:rPr>
-        <w:t>Be</w:t>
+        <w:softHyphen/>
+        <w:t>to-Datensatzes in der Da</w:t>
       </w:r>
       <w:r>
         <w:rPr>
           <w:color w:val="000000" w:themeColor="text1"/>
         </w:rPr>
         <w:softHyphen/>
-        <w:t>nut</w:t>
       </w:r>
       <w:r>
         <w:rPr>
           <w:color w:val="000000" w:themeColor="text1"/>
         </w:rPr>
-        <w:softHyphen/>
-        <w:t>zer</w:t>
+        <w:t>ten</w:t>
       </w:r>
       <w:r>
         <w:rPr>
           <w:color w:val="000000" w:themeColor="text1"/>
         </w:rPr>
         <w:softHyphen/>
-        <w:t>kon</w:t>
       </w:r>
       <w:r>
         <w:rPr>
           <w:color w:val="000000" w:themeColor="text1"/>
         </w:rPr>
-        <w:softHyphen/>
-        <w:t>to</w:t>
-      </w:r>
+        <w:t xml:space="preserve">bank wird von dem </w:t>
+      </w:r>
+      <w:proofErr w:type="spellStart"/>
       <w:r>
         <w:rPr>
           <w:color w:val="000000" w:themeColor="text1"/>
         </w:rPr>
-        <w:t xml:space="preserve">-Datensatzes </w:t>
-      </w:r>
+        <w:t>Keycloak</w:t>
+      </w:r>
+      <w:proofErr w:type="spellEnd"/>
       <w:r>
         <w:rPr>
           <w:color w:val="000000" w:themeColor="text1"/>
         </w:rPr>
-        <w:t>in der Da</w:t>
-      </w:r>
+        <w:t xml:space="preserve"> erledigt und kann über die REST-API des </w:t>
+      </w:r>
+      <w:proofErr w:type="spellStart"/>
       <w:r>
         <w:rPr>
           <w:color w:val="000000" w:themeColor="text1"/>
         </w:rPr>
-        <w:softHyphen/>
-      </w:r>
+        <w:t>Keycloaks</w:t>
+      </w:r>
+      <w:proofErr w:type="spellEnd"/>
       <w:r>
         <w:rPr>
           <w:color w:val="000000" w:themeColor="text1"/>
         </w:rPr>
-        <w:t>ten</w:t>
+        <w:t xml:space="preserve"> ge</w:t>
       </w:r>
       <w:r>
         <w:rPr>
@@ -9912,92 +9916,26 @@
         <w:rPr>
           <w:color w:val="000000" w:themeColor="text1"/>
         </w:rPr>
-        <w:t xml:space="preserve">bank wird von dem </w:t>
-      </w:r>
-      <w:proofErr w:type="spellStart"/>
+        <w:t>trig</w:t>
+      </w:r>
       <w:r>
         <w:rPr>
           <w:color w:val="000000" w:themeColor="text1"/>
         </w:rPr>
-        <w:t>Keycloak</w:t>
-      </w:r>
-      <w:proofErr w:type="spellEnd"/>
+        <w:softHyphen/>
+      </w:r>
       <w:r>
         <w:rPr>
           <w:color w:val="000000" w:themeColor="text1"/>
         </w:rPr>
-        <w:t xml:space="preserve"> </w:t>
-      </w:r>
-      <w:proofErr w:type="spellStart"/>
+        <w:t>gert wer</w:t>
+      </w:r>
       <w:r>
         <w:rPr>
           <w:color w:val="000000" w:themeColor="text1"/>
         </w:rPr>
-        <w:t>erledigt</w:t>
-      </w:r>
-      <w:proofErr w:type="spellEnd"/>
-      <w:r>
-        <w:rPr>
-          <w:color w:val="000000" w:themeColor="text1"/>
-        </w:rPr>
-        <w:t xml:space="preserve"> und kann über die REST-API des </w:t>
-      </w:r>
-      <w:proofErr w:type="spellStart"/>
-      <w:r>
-        <w:rPr>
-          <w:color w:val="000000" w:themeColor="text1"/>
-        </w:rPr>
-        <w:t>Keycloaks</w:t>
-      </w:r>
-      <w:proofErr w:type="spellEnd"/>
-      <w:r>
-        <w:rPr>
-          <w:color w:val="000000" w:themeColor="text1"/>
-        </w:rPr>
-        <w:t xml:space="preserve"> ge</w:t>
-      </w:r>
-      <w:r>
-        <w:rPr>
-          <w:color w:val="000000" w:themeColor="text1"/>
-        </w:rPr>
-        <w:softHyphen/>
-      </w:r>
-      <w:r>
-        <w:rPr>
-          <w:color w:val="000000" w:themeColor="text1"/>
-        </w:rPr>
-        <w:t>trig</w:t>
-      </w:r>
-      <w:r>
-        <w:rPr>
-          <w:color w:val="000000" w:themeColor="text1"/>
-        </w:rPr>
-        <w:softHyphen/>
-      </w:r>
-      <w:r>
-        <w:rPr>
-          <w:color w:val="000000" w:themeColor="text1"/>
-        </w:rPr>
-        <w:t>gert wer</w:t>
-      </w:r>
-      <w:r>
-        <w:rPr>
-          <w:color w:val="000000" w:themeColor="text1"/>
-        </w:rPr>
-        <w:softHyphen/>
-        <w:t xml:space="preserve">den. Für das </w:t>
-      </w:r>
-      <w:r>
-        <w:rPr>
-          <w:color w:val="000000" w:themeColor="text1"/>
-        </w:rPr>
-        <w:t>Löschen</w:t>
-      </w:r>
-      <w:r>
-        <w:rPr>
-          <w:color w:val="000000" w:themeColor="text1"/>
-        </w:rPr>
-        <w:t xml:space="preserve"> eines Benutzerkontos muss das Backend eine Anfrage le</w:t>
+        <w:softHyphen/>
+        <w:t>den. Für das Löschen eines Benutzerkontos muss das Backend eine Anfrage le</w:t>
       </w:r>
       <w:r>
         <w:rPr>
@@ -10876,7 +10814,16 @@
         <w:pStyle w:val="Block"/>
       </w:pPr>
       <w:r>
-        <w:t>Tags können mit einer Bezeichnung und einer Beschreibung erzeugt werden und sind einem Projekt zugeordnet. Die Bezeichnung ist in einem Projekt eindeutig.</w:t>
+        <w:t xml:space="preserve">Tags können mit einer Bezeichnung und einer Beschreibung erzeugt werden und sind einem </w:t>
+      </w:r>
+      <w:r>
+        <w:t>Benutzer</w:t>
+      </w:r>
+      <w:r>
+        <w:t xml:space="preserve"> zugeordnet. Die Bezeichnung ist </w:t>
+      </w:r>
+      <w:r>
+        <w:t>global eindeutig.</w:t>
       </w:r>
     </w:p>
     <w:p>
@@ -10905,17 +10852,26 @@
         <w:pStyle w:val="Block"/>
       </w:pPr>
       <w:r>
-        <w:t>Die Bezeichnung und die Beschreibung eines Tags können im Nachhinein geändert wer</w:t>
-      </w:r>
-      <w:r>
-        <w:softHyphen/>
-        <w:t xml:space="preserve">den. Dabei bleibt zu beachten, dass die Bezeichnung </w:t>
-      </w:r>
-      <w:r>
-        <w:t>global</w:t>
-      </w:r>
-      <w:r>
-        <w:t xml:space="preserve"> eindeutig sein muss.</w:t>
+        <w:t>D</w:t>
+      </w:r>
+      <w:r>
+        <w:t>ie Beschreibung eines Tags k</w:t>
+      </w:r>
+      <w:r>
+        <w:t>an</w:t>
+      </w:r>
+      <w:r>
+        <w:t xml:space="preserve">n im Nachhinein </w:t>
+      </w:r>
+      <w:r>
+        <w:t xml:space="preserve">vom Erzeuger des Tags </w:t>
+      </w:r>
+      <w:r>
+        <w:t>geändert wer</w:t>
+      </w:r>
+      <w:r>
+        <w:softHyphen/>
+        <w:t>den.</w:t>
       </w:r>
     </w:p>
     <w:p>
@@ -10944,7 +10900,19 @@
         <w:pStyle w:val="Block"/>
       </w:pPr>
       <w:r>
-        <w:t>Ein Tag kann gelöscht werden. Dadurch werden automatisch alle Referenzen von Auf</w:t>
+        <w:t xml:space="preserve">Ein Tag kann </w:t>
+      </w:r>
+      <w:r>
+        <w:t xml:space="preserve">von seinem Erzeuger </w:t>
+      </w:r>
+      <w:r>
+        <w:t>gelöscht werden. Dadurch werden automatisch alle Re</w:t>
+      </w:r>
+      <w:r>
+        <w:softHyphen/>
+      </w:r>
+      <w:r>
+        <w:t>ferenzen von Auf</w:t>
       </w:r>
       <w:r>
         <w:softHyphen/>
@@ -10989,7 +10957,16 @@
       </w:r>
       <w:proofErr w:type="spellEnd"/>
       <w:r>
-        <w:t>. versehen werden.</w:t>
+        <w:t>. versehen wer</w:t>
+      </w:r>
+      <w:r>
+        <w:softHyphen/>
+      </w:r>
+      <w:r>
+        <w:t>den.</w:t>
+      </w:r>
+      <w:r>
+        <w:t xml:space="preserve"> Dabei ist der Zugriff nicht auf die eigens erzeugten Tags beschränkt.</w:t>
       </w:r>
     </w:p>
     <w:p>
@@ -11715,7 +11692,7 @@
         <w:noProof/>
         <w:sz w:val="20"/>
       </w:rPr>
-      <w:t>26. April 2022</w:t>
+      <w:t>30. April 2022</w:t>
     </w:r>
     <w:r>
       <w:rPr>
@@ -11946,7 +11923,7 @@
         <w:color w:val="000000" w:themeColor="text1"/>
         <w:sz w:val="20"/>
       </w:rPr>
-      <w:t>26. April 2022</w:t>
+      <w:t>30. April 2022</w:t>
     </w:r>
     <w:r>
       <w:rPr>

</xml_diff>